<commit_message>
Update insight report documents and remove temp files
</commit_message>
<xml_diff>
--- a/Guntur Adi Wardana_Insight Report (fundamental Stock Data).docx
+++ b/Guntur Adi Wardana_Insight Report (fundamental Stock Data).docx
@@ -100,8 +100,31 @@
           <w:rFonts w:ascii="Times New Roman" w:hAnsi="Times New Roman" w:cs="Times New Roman"/>
           <w:color w:val="000000" w:themeColor="text1"/>
         </w:rPr>
-        <w:t xml:space="preserve"> https://fundamental-stock-data-analysis.streamlit.app/</w:t>
-      </w:r>
+        <w:t xml:space="preserve"> </w:t>
+      </w:r>
+      <w:hyperlink r:id="rId5" w:history="1">
+        <w:r>
+          <w:rPr>
+            <w:rStyle w:val="Hyperlink"/>
+            <w:rFonts w:ascii="Times New Roman" w:hAnsi="Times New Roman" w:cs="Times New Roman"/>
+          </w:rPr>
+          <w:t>https://fundamental-stock-da</w:t>
+        </w:r>
+        <w:r>
+          <w:rPr>
+            <w:rStyle w:val="Hyperlink"/>
+            <w:rFonts w:ascii="Times New Roman" w:hAnsi="Times New Roman" w:cs="Times New Roman"/>
+          </w:rPr>
+          <w:t>t</w:t>
+        </w:r>
+        <w:r>
+          <w:rPr>
+            <w:rStyle w:val="Hyperlink"/>
+            <w:rFonts w:ascii="Times New Roman" w:hAnsi="Times New Roman" w:cs="Times New Roman"/>
+          </w:rPr>
+          <w:t>a-analysis.streamlit.app/</w:t>
+        </w:r>
+      </w:hyperlink>
     </w:p>
     <w:p>
       <w:pPr>
@@ -125,8 +148,18 @@
           <w:rFonts w:ascii="Times New Roman" w:hAnsi="Times New Roman" w:cs="Times New Roman"/>
           <w:color w:val="000000" w:themeColor="text1"/>
         </w:rPr>
-        <w:t xml:space="preserve"> https://www.kaggle.com/datasets/artemburenok/fundamental-stock-data?select=stocks.csv</w:t>
-      </w:r>
+        <w:t xml:space="preserve"> </w:t>
+      </w:r>
+      <w:hyperlink r:id="rId6" w:history="1">
+        <w:r>
+          <w:rPr>
+            <w:rStyle w:val="Hyperlink"/>
+            <w:rFonts w:ascii="Times New Roman" w:hAnsi="Times New Roman" w:cs="Times New Roman"/>
+            <w:u w:val="single"/>
+          </w:rPr>
+          <w:t>https://www.kaggle.com/datasets/artemburenok/fundamental-stock-data?select=stocks.csv</w:t>
+        </w:r>
+      </w:hyperlink>
     </w:p>
     <w:p>
       <w:pPr>
@@ -247,7 +280,7 @@
                     <pic:cNvPicPr/>
                   </pic:nvPicPr>
                   <pic:blipFill>
-                    <a:blip r:embed="rId5"/>
+                    <a:blip r:embed="rId7"/>
                     <a:stretch>
                       <a:fillRect/>
                     </a:stretch>
@@ -299,7 +332,7 @@
                     <pic:cNvPicPr/>
                   </pic:nvPicPr>
                   <pic:blipFill>
-                    <a:blip r:embed="rId6"/>
+                    <a:blip r:embed="rId8"/>
                     <a:stretch>
                       <a:fillRect/>
                     </a:stretch>
@@ -663,7 +696,7 @@
                     <pic:cNvPicPr/>
                   </pic:nvPicPr>
                   <pic:blipFill>
-                    <a:blip r:embed="rId7"/>
+                    <a:blip r:embed="rId9"/>
                     <a:stretch>
                       <a:fillRect/>
                     </a:stretch>
@@ -1570,7 +1603,7 @@
                     <pic:cNvPicPr/>
                   </pic:nvPicPr>
                   <pic:blipFill>
-                    <a:blip r:embed="rId8"/>
+                    <a:blip r:embed="rId10"/>
                     <a:stretch>
                       <a:fillRect/>
                     </a:stretch>
@@ -1791,7 +1824,7 @@
                     <pic:cNvPicPr/>
                   </pic:nvPicPr>
                   <pic:blipFill>
-                    <a:blip r:embed="rId9"/>
+                    <a:blip r:embed="rId11"/>
                     <a:stretch>
                       <a:fillRect/>
                     </a:stretch>
@@ -2028,7 +2061,7 @@
                     <pic:cNvPicPr/>
                   </pic:nvPicPr>
                   <pic:blipFill>
-                    <a:blip r:embed="rId10"/>
+                    <a:blip r:embed="rId12"/>
                     <a:stretch>
                       <a:fillRect/>
                     </a:stretch>
@@ -2212,7 +2245,7 @@
                     <pic:cNvPicPr/>
                   </pic:nvPicPr>
                   <pic:blipFill>
-                    <a:blip r:embed="rId11"/>
+                    <a:blip r:embed="rId13"/>
                     <a:stretch>
                       <a:fillRect/>
                     </a:stretch>
@@ -2354,7 +2387,7 @@
                     <pic:cNvPicPr/>
                   </pic:nvPicPr>
                   <pic:blipFill>
-                    <a:blip r:embed="rId12"/>
+                    <a:blip r:embed="rId14"/>
                     <a:stretch>
                       <a:fillRect/>
                     </a:stretch>
@@ -5383,6 +5416,27 @@
       <w:ind w:left="720"/>
       <w:contextualSpacing/>
     </w:pPr>
+  </w:style>
+  <w:style w:type="character" w:styleId="UnresolvedMention">
+    <w:name w:val="Unresolved Mention"/>
+    <w:basedOn w:val="DefaultParagraphFont"/>
+    <w:uiPriority w:val="99"/>
+    <w:semiHidden/>
+    <w:unhideWhenUsed/>
+    <w:rsid w:val="00653E72"/>
+    <w:rPr>
+      <w:color w:val="605E5C"/>
+      <w:shd w:val="clear" w:color="auto" w:fill="E1DFDD"/>
+    </w:rPr>
+  </w:style>
+  <w:style w:type="character" w:styleId="FollowedHyperlink">
+    <w:name w:val="FollowedHyperlink"/>
+    <w:basedOn w:val="DefaultParagraphFont"/>
+    <w:rsid w:val="00653E72"/>
+    <w:rPr>
+      <w:color w:val="96607D" w:themeColor="followedHyperlink"/>
+      <w:u w:val="single"/>
+    </w:rPr>
   </w:style>
 </w:styles>
 </file>

</xml_diff>